<commit_message>
Simulation screenshots and updated report
</commit_message>
<xml_diff>
--- a/Lab2/Lab 2 Report.docx
+++ b/Lab2/Lab 2 Report.docx
@@ -300,25 +300,7 @@
           <w:kern w:val="0"/>
           <w14:ligatures w14:val="none"/>
         </w:rPr>
-        <w:t xml:space="preserve">-segment displays, and push buttons. Open the Verilog file created by the system builder and create a VHDL file with the same name. In the VHDL file, create a stopwatch entity with ports for the </w:t>
-      </w:r>
-      <w:r>
-        <w:rPr>
-          <w:rFonts w:ascii="Arial" w:eastAsia="Times New Roman" w:hAnsi="Arial" w:cs="Arial"/>
-          <w:color w:val="000000"/>
-          <w:kern w:val="0"/>
-          <w14:ligatures w14:val="none"/>
-        </w:rPr>
-        <w:t>on-board clock, seven-segment displays, and push buttons</w:t>
-      </w:r>
-      <w:r>
-        <w:rPr>
-          <w:rFonts w:ascii="Arial" w:eastAsia="Times New Roman" w:hAnsi="Arial" w:cs="Arial"/>
-          <w:color w:val="000000"/>
-          <w:kern w:val="0"/>
-          <w14:ligatures w14:val="none"/>
-        </w:rPr>
-        <w:t xml:space="preserve"> using the same names given in the Verilog file.</w:t>
+        <w:t>-segment displays, and push buttons. Open the Verilog file created by the system builder and create a VHDL file with the same name. In the VHDL file, create a stopwatch entity with ports for the on-board clock, seven-segment displays, and push buttons using the same names given in the Verilog file.</w:t>
       </w:r>
       <w:r>
         <w:rPr>
@@ -533,13 +515,6 @@
       <w:pPr>
         <w:spacing w:after="240" w:line="240" w:lineRule="auto"/>
         <w:rPr>
-          <w:rFonts w:ascii="Times New Roman" w:eastAsia="Times New Roman" w:hAnsi="Times New Roman" w:cs="Times New Roman"/>
-          <w:kern w:val="0"/>
-          <w14:ligatures w14:val="none"/>
-        </w:rPr>
-      </w:pPr>
-      <w:r>
-        <w:rPr>
           <w:rFonts w:ascii="Arial" w:eastAsia="Times New Roman" w:hAnsi="Arial" w:cs="Arial"/>
           <w:b/>
           <w:bCs/>
@@ -547,6 +522,16 @@
           <w:kern w:val="0"/>
           <w14:ligatures w14:val="none"/>
         </w:rPr>
+      </w:pPr>
+      <w:r>
+        <w:rPr>
+          <w:rFonts w:ascii="Arial" w:eastAsia="Times New Roman" w:hAnsi="Arial" w:cs="Arial"/>
+          <w:b/>
+          <w:bCs/>
+          <w:color w:val="000000"/>
+          <w:kern w:val="0"/>
+          <w14:ligatures w14:val="none"/>
+        </w:rPr>
         <w:lastRenderedPageBreak/>
         <w:t>Fi</w:t>
       </w:r>
@@ -564,13 +549,300 @@
     </w:p>
     <w:p>
       <w:pPr>
-        <w:spacing w:after="0" w:line="240" w:lineRule="auto"/>
-        <w:rPr>
-          <w:rFonts w:ascii="Times New Roman" w:eastAsia="Times New Roman" w:hAnsi="Times New Roman" w:cs="Times New Roman"/>
-          <w:kern w:val="0"/>
-          <w14:ligatures w14:val="none"/>
-        </w:rPr>
-      </w:pPr>
+        <w:keepNext/>
+        <w:spacing w:after="240" w:line="240" w:lineRule="auto"/>
+      </w:pPr>
+      <w:r>
+        <w:rPr>
+          <w:rFonts w:ascii="Arial" w:eastAsia="Times New Roman" w:hAnsi="Arial" w:cs="Arial"/>
+          <w:b/>
+          <w:bCs/>
+          <w:noProof/>
+          <w:color w:val="000000"/>
+          <w:kern w:val="0"/>
+          <w14:ligatures w14:val="none"/>
+        </w:rPr>
+        <w:drawing>
+          <wp:inline distT="0" distB="0" distL="0" distR="0" wp14:anchorId="187A3319" wp14:editId="038AD771">
+            <wp:extent cx="5886632" cy="2952750"/>
+            <wp:effectExtent l="0" t="0" r="0" b="0"/>
+            <wp:docPr id="1415264295" name="Picture 1"/>
+            <wp:cNvGraphicFramePr>
+              <a:graphicFrameLocks xmlns:a="http://schemas.openxmlformats.org/drawingml/2006/main" noChangeAspect="1"/>
+            </wp:cNvGraphicFramePr>
+            <a:graphic xmlns:a="http://schemas.openxmlformats.org/drawingml/2006/main">
+              <a:graphicData uri="http://schemas.openxmlformats.org/drawingml/2006/picture">
+                <pic:pic xmlns:pic="http://schemas.openxmlformats.org/drawingml/2006/picture">
+                  <pic:nvPicPr>
+                    <pic:cNvPr id="0" name="Picture 1"/>
+                    <pic:cNvPicPr>
+                      <a:picLocks noChangeAspect="1" noChangeArrowheads="1"/>
+                    </pic:cNvPicPr>
+                  </pic:nvPicPr>
+                  <pic:blipFill>
+                    <a:blip r:embed="rId4">
+                      <a:extLst>
+                        <a:ext uri="{28A0092B-C50C-407E-A947-70E740481C1C}">
+                          <a14:useLocalDpi xmlns:a14="http://schemas.microsoft.com/office/drawing/2010/main" val="0"/>
+                        </a:ext>
+                      </a:extLst>
+                    </a:blip>
+                    <a:srcRect/>
+                    <a:stretch>
+                      <a:fillRect/>
+                    </a:stretch>
+                  </pic:blipFill>
+                  <pic:spPr bwMode="auto">
+                    <a:xfrm>
+                      <a:off x="0" y="0"/>
+                      <a:ext cx="5892201" cy="2955544"/>
+                    </a:xfrm>
+                    <a:prstGeom prst="rect">
+                      <a:avLst/>
+                    </a:prstGeom>
+                    <a:noFill/>
+                    <a:ln>
+                      <a:noFill/>
+                    </a:ln>
+                  </pic:spPr>
+                </pic:pic>
+              </a:graphicData>
+            </a:graphic>
+          </wp:inline>
+        </w:drawing>
+      </w:r>
+    </w:p>
+    <w:p>
+      <w:pPr>
+        <w:pStyle w:val="Caption"/>
+      </w:pPr>
+      <w:r>
+        <w:t xml:space="preserve">Figure </w:t>
+      </w:r>
+      <w:r>
+        <w:fldChar w:fldCharType="begin"/>
+      </w:r>
+      <w:r>
+        <w:instrText xml:space="preserve"> SEQ Figure \* ARABIC </w:instrText>
+      </w:r>
+      <w:r>
+        <w:fldChar w:fldCharType="separate"/>
+      </w:r>
+      <w:r>
+        <w:rPr>
+          <w:noProof/>
+        </w:rPr>
+        <w:t>1</w:t>
+      </w:r>
+      <w:r>
+        <w:fldChar w:fldCharType="end"/>
+      </w:r>
+      <w:r>
+        <w:t>: Counting sequence, incremented on 'tick' variable</w:t>
+      </w:r>
+    </w:p>
+    <w:p>
+      <w:pPr>
+        <w:keepNext/>
+      </w:pPr>
+      <w:r>
+        <w:rPr>
+          <w:noProof/>
+        </w:rPr>
+        <w:drawing>
+          <wp:inline distT="0" distB="0" distL="0" distR="0" wp14:anchorId="030346D7" wp14:editId="511C1817">
+            <wp:extent cx="5934075" cy="2819400"/>
+            <wp:effectExtent l="0" t="0" r="9525" b="0"/>
+            <wp:docPr id="928309525" name="Picture 2"/>
+            <wp:cNvGraphicFramePr>
+              <a:graphicFrameLocks xmlns:a="http://schemas.openxmlformats.org/drawingml/2006/main" noChangeAspect="1"/>
+            </wp:cNvGraphicFramePr>
+            <a:graphic xmlns:a="http://schemas.openxmlformats.org/drawingml/2006/main">
+              <a:graphicData uri="http://schemas.openxmlformats.org/drawingml/2006/picture">
+                <pic:pic xmlns:pic="http://schemas.openxmlformats.org/drawingml/2006/picture">
+                  <pic:nvPicPr>
+                    <pic:cNvPr id="0" name="Picture 2"/>
+                    <pic:cNvPicPr>
+                      <a:picLocks noChangeAspect="1" noChangeArrowheads="1"/>
+                    </pic:cNvPicPr>
+                  </pic:nvPicPr>
+                  <pic:blipFill>
+                    <a:blip r:embed="rId5">
+                      <a:extLst>
+                        <a:ext uri="{28A0092B-C50C-407E-A947-70E740481C1C}">
+                          <a14:useLocalDpi xmlns:a14="http://schemas.microsoft.com/office/drawing/2010/main" val="0"/>
+                        </a:ext>
+                      </a:extLst>
+                    </a:blip>
+                    <a:srcRect/>
+                    <a:stretch>
+                      <a:fillRect/>
+                    </a:stretch>
+                  </pic:blipFill>
+                  <pic:spPr bwMode="auto">
+                    <a:xfrm>
+                      <a:off x="0" y="0"/>
+                      <a:ext cx="5934075" cy="2819400"/>
+                    </a:xfrm>
+                    <a:prstGeom prst="rect">
+                      <a:avLst/>
+                    </a:prstGeom>
+                    <a:noFill/>
+                    <a:ln>
+                      <a:noFill/>
+                    </a:ln>
+                  </pic:spPr>
+                </pic:pic>
+              </a:graphicData>
+            </a:graphic>
+          </wp:inline>
+        </w:drawing>
+      </w:r>
+    </w:p>
+    <w:p>
+      <w:pPr>
+        <w:pStyle w:val="Caption"/>
+      </w:pPr>
+      <w:r>
+        <w:t xml:space="preserve">Figure </w:t>
+      </w:r>
+      <w:r>
+        <w:fldChar w:fldCharType="begin"/>
+      </w:r>
+      <w:r>
+        <w:instrText xml:space="preserve"> SEQ Figure \* ARABIC </w:instrText>
+      </w:r>
+      <w:r>
+        <w:fldChar w:fldCharType="separate"/>
+      </w:r>
+      <w:r>
+        <w:rPr>
+          <w:noProof/>
+        </w:rPr>
+        <w:t>2</w:t>
+      </w:r>
+      <w:r>
+        <w:fldChar w:fldCharType="end"/>
+      </w:r>
+      <w:r>
+        <w:t>: Reset behavior</w:t>
+      </w:r>
+    </w:p>
+    <w:p>
+      <w:pPr>
+        <w:keepNext/>
+        <w:jc w:val="center"/>
+      </w:pPr>
+      <w:r>
+        <w:rPr>
+          <w:noProof/>
+        </w:rPr>
+        <w:lastRenderedPageBreak/>
+        <w:drawing>
+          <wp:inline distT="0" distB="0" distL="0" distR="0" wp14:anchorId="6E85C829" wp14:editId="6BC884DC">
+            <wp:extent cx="5038725" cy="3162346"/>
+            <wp:effectExtent l="0" t="0" r="0" b="0"/>
+            <wp:docPr id="211739839" name="Picture 3"/>
+            <wp:cNvGraphicFramePr>
+              <a:graphicFrameLocks xmlns:a="http://schemas.openxmlformats.org/drawingml/2006/main" noChangeAspect="1"/>
+            </wp:cNvGraphicFramePr>
+            <a:graphic xmlns:a="http://schemas.openxmlformats.org/drawingml/2006/main">
+              <a:graphicData uri="http://schemas.openxmlformats.org/drawingml/2006/picture">
+                <pic:pic xmlns:pic="http://schemas.openxmlformats.org/drawingml/2006/picture">
+                  <pic:nvPicPr>
+                    <pic:cNvPr id="0" name="Picture 3"/>
+                    <pic:cNvPicPr>
+                      <a:picLocks noChangeAspect="1" noChangeArrowheads="1"/>
+                    </pic:cNvPicPr>
+                  </pic:nvPicPr>
+                  <pic:blipFill>
+                    <a:blip r:embed="rId6">
+                      <a:extLst>
+                        <a:ext uri="{28A0092B-C50C-407E-A947-70E740481C1C}">
+                          <a14:useLocalDpi xmlns:a14="http://schemas.microsoft.com/office/drawing/2010/main" val="0"/>
+                        </a:ext>
+                      </a:extLst>
+                    </a:blip>
+                    <a:srcRect/>
+                    <a:stretch>
+                      <a:fillRect/>
+                    </a:stretch>
+                  </pic:blipFill>
+                  <pic:spPr bwMode="auto">
+                    <a:xfrm>
+                      <a:off x="0" y="0"/>
+                      <a:ext cx="5044417" cy="3165918"/>
+                    </a:xfrm>
+                    <a:prstGeom prst="rect">
+                      <a:avLst/>
+                    </a:prstGeom>
+                    <a:noFill/>
+                    <a:ln>
+                      <a:noFill/>
+                    </a:ln>
+                  </pic:spPr>
+                </pic:pic>
+              </a:graphicData>
+            </a:graphic>
+          </wp:inline>
+        </w:drawing>
+      </w:r>
+    </w:p>
+    <w:p>
+      <w:pPr>
+        <w:pStyle w:val="Caption"/>
+      </w:pPr>
+      <w:r>
+        <w:t xml:space="preserve">                  </w:t>
+      </w:r>
+      <w:r>
+        <w:t xml:space="preserve">Figure </w:t>
+      </w:r>
+      <w:r>
+        <w:fldChar w:fldCharType="begin"/>
+      </w:r>
+      <w:r>
+        <w:instrText xml:space="preserve"> SEQ Figure \* ARABIC </w:instrText>
+      </w:r>
+      <w:r>
+        <w:fldChar w:fldCharType="separate"/>
+      </w:r>
+      <w:r>
+        <w:rPr>
+          <w:noProof/>
+        </w:rPr>
+        <w:t>3</w:t>
+      </w:r>
+      <w:r>
+        <w:fldChar w:fldCharType="end"/>
+      </w:r>
+      <w:r>
+        <w:t xml:space="preserve">: Timer </w:t>
+      </w:r>
+      <w:r>
+        <w:t xml:space="preserve">incrementing </w:t>
+      </w:r>
+      <w:r>
+        <w:t>effect</w:t>
+      </w:r>
+    </w:p>
+    <w:p>
+      <w:pPr>
+        <w:pStyle w:val="Caption"/>
+        <w:keepNext/>
+        <w:jc w:val="center"/>
+      </w:pPr>
+      <w:r>
+        <w:rPr>
+          <w:rFonts w:ascii="Arial" w:eastAsia="Times New Roman" w:hAnsi="Arial" w:cs="Arial"/>
+          <w:b/>
+          <w:bCs/>
+          <w:color w:val="000000"/>
+          <w:kern w:val="0"/>
+          <w14:ligatures w14:val="none"/>
+        </w:rPr>
+        <w:br/>
+      </w:r>
       <w:r>
         <w:rPr>
           <w:rFonts w:ascii="Times New Roman" w:eastAsia="Times New Roman" w:hAnsi="Times New Roman" w:cs="Times New Roman"/>
@@ -578,9 +850,9 @@
           <w:kern w:val="0"/>
         </w:rPr>
         <w:drawing>
-          <wp:inline distT="0" distB="0" distL="0" distR="0" wp14:anchorId="41E48D26" wp14:editId="288F9C8E">
-            <wp:extent cx="5943600" cy="4389755"/>
-            <wp:effectExtent l="0" t="0" r="0" b="0"/>
+          <wp:inline distT="0" distB="0" distL="0" distR="0" wp14:anchorId="41E48D26" wp14:editId="25340566">
+            <wp:extent cx="5467350" cy="4038012"/>
+            <wp:effectExtent l="0" t="0" r="0" b="635"/>
             <wp:docPr id="1481659651" name="Picture 1" descr="A screenshot of a computer code&#10;&#10;Description automatically generated"/>
             <wp:cNvGraphicFramePr>
               <a:graphicFrameLocks xmlns:a="http://schemas.openxmlformats.org/drawingml/2006/main" noChangeAspect="1"/>
@@ -593,7 +865,7 @@
                     <pic:cNvPicPr/>
                   </pic:nvPicPr>
                   <pic:blipFill>
-                    <a:blip r:embed="rId4">
+                    <a:blip r:embed="rId7">
                       <a:extLst>
                         <a:ext uri="{28A0092B-C50C-407E-A947-70E740481C1C}">
                           <a14:useLocalDpi xmlns:a14="http://schemas.microsoft.com/office/drawing/2010/main" val="0"/>
@@ -607,7 +879,7 @@
                   <pic:spPr>
                     <a:xfrm>
                       <a:off x="0" y="0"/>
-                      <a:ext cx="5943600" cy="4389755"/>
+                      <a:ext cx="5470743" cy="4040518"/>
                     </a:xfrm>
                     <a:prstGeom prst="rect">
                       <a:avLst/>
@@ -622,53 +894,54 @@
     </w:p>
     <w:p>
       <w:pPr>
+        <w:pStyle w:val="Caption"/>
+        <w:rPr>
+          <w:rFonts w:ascii="Times New Roman" w:eastAsia="Times New Roman" w:hAnsi="Times New Roman" w:cs="Times New Roman"/>
+          <w:kern w:val="0"/>
+          <w14:ligatures w14:val="none"/>
+        </w:rPr>
+      </w:pPr>
+      <w:r>
+        <w:t xml:space="preserve">         </w:t>
+      </w:r>
+      <w:r>
+        <w:t xml:space="preserve">Figure </w:t>
+      </w:r>
+      <w:r>
+        <w:fldChar w:fldCharType="begin"/>
+      </w:r>
+      <w:r>
+        <w:instrText xml:space="preserve"> SEQ Figure \* ARABIC </w:instrText>
+      </w:r>
+      <w:r>
+        <w:fldChar w:fldCharType="separate"/>
+      </w:r>
+      <w:r>
+        <w:rPr>
+          <w:noProof/>
+        </w:rPr>
+        <w:t>4</w:t>
+      </w:r>
+      <w:r>
+        <w:fldChar w:fldCharType="end"/>
+      </w:r>
+      <w:r>
+        <w:t xml:space="preserve">: </w:t>
+      </w:r>
+      <w:proofErr w:type="spellStart"/>
+      <w:r>
+        <w:t>Stopwatch.vhd</w:t>
+      </w:r>
+      <w:proofErr w:type="spellEnd"/>
+      <w:r>
+        <w:t xml:space="preserve"> file Pt. 1</w:t>
+      </w:r>
+    </w:p>
+    <w:p>
+      <w:pPr>
+        <w:keepNext/>
         <w:spacing w:after="0" w:line="240" w:lineRule="auto"/>
         <w:jc w:val="center"/>
-        <w:rPr>
-          <w:rFonts w:ascii="Times New Roman" w:eastAsia="Times New Roman" w:hAnsi="Times New Roman" w:cs="Times New Roman"/>
-          <w:kern w:val="0"/>
-          <w14:ligatures w14:val="none"/>
-        </w:rPr>
-      </w:pPr>
-      <w:proofErr w:type="spellStart"/>
-      <w:r>
-        <w:rPr>
-          <w:rFonts w:ascii="Times New Roman" w:eastAsia="Times New Roman" w:hAnsi="Times New Roman" w:cs="Times New Roman"/>
-          <w:kern w:val="0"/>
-          <w14:ligatures w14:val="none"/>
-        </w:rPr>
-        <w:t>Stopwatch.vhd</w:t>
-      </w:r>
-      <w:proofErr w:type="spellEnd"/>
-      <w:r>
-        <w:rPr>
-          <w:rFonts w:ascii="Times New Roman" w:eastAsia="Times New Roman" w:hAnsi="Times New Roman" w:cs="Times New Roman"/>
-          <w:kern w:val="0"/>
-          <w14:ligatures w14:val="none"/>
-        </w:rPr>
-        <w:t xml:space="preserve"> file Pt. 1</w:t>
-      </w:r>
-    </w:p>
-    <w:p>
-      <w:pPr>
-        <w:spacing w:after="0" w:line="240" w:lineRule="auto"/>
-        <w:jc w:val="center"/>
-        <w:rPr>
-          <w:rFonts w:ascii="Times New Roman" w:eastAsia="Times New Roman" w:hAnsi="Times New Roman" w:cs="Times New Roman"/>
-          <w:kern w:val="0"/>
-          <w14:ligatures w14:val="none"/>
-        </w:rPr>
-      </w:pPr>
-    </w:p>
-    <w:p>
-      <w:pPr>
-        <w:spacing w:after="0" w:line="240" w:lineRule="auto"/>
-        <w:jc w:val="center"/>
-        <w:rPr>
-          <w:rFonts w:ascii="Times New Roman" w:eastAsia="Times New Roman" w:hAnsi="Times New Roman" w:cs="Times New Roman"/>
-          <w:kern w:val="0"/>
-          <w14:ligatures w14:val="none"/>
-        </w:rPr>
       </w:pPr>
       <w:r>
         <w:rPr>
@@ -676,9 +949,10 @@
           <w:noProof/>
           <w:kern w:val="0"/>
         </w:rPr>
+        <w:lastRenderedPageBreak/>
         <w:drawing>
-          <wp:inline distT="0" distB="0" distL="0" distR="0" wp14:anchorId="6CDEEDFC" wp14:editId="3997B5DE">
-            <wp:extent cx="5943600" cy="2858770"/>
+          <wp:inline distT="0" distB="0" distL="0" distR="0" wp14:anchorId="6CDEEDFC" wp14:editId="3F223904">
+            <wp:extent cx="4848225" cy="2331913"/>
             <wp:effectExtent l="0" t="0" r="0" b="0"/>
             <wp:docPr id="1621651537" name="Picture 4" descr="A computer code with numbers and symbols&#10;&#10;Description automatically generated"/>
             <wp:cNvGraphicFramePr>
@@ -692,7 +966,7 @@
                     <pic:cNvPicPr/>
                   </pic:nvPicPr>
                   <pic:blipFill>
-                    <a:blip r:embed="rId5">
+                    <a:blip r:embed="rId8">
                       <a:extLst>
                         <a:ext uri="{28A0092B-C50C-407E-A947-70E740481C1C}">
                           <a14:useLocalDpi xmlns:a14="http://schemas.microsoft.com/office/drawing/2010/main" val="0"/>
@@ -706,7 +980,7 @@
                   <pic:spPr>
                     <a:xfrm>
                       <a:off x="0" y="0"/>
-                      <a:ext cx="5943600" cy="2858770"/>
+                      <a:ext cx="4857313" cy="2336284"/>
                     </a:xfrm>
                     <a:prstGeom prst="rect">
                       <a:avLst/>
@@ -721,46 +995,53 @@
     </w:p>
     <w:p>
       <w:pPr>
+        <w:pStyle w:val="Caption"/>
+        <w:ind w:left="720"/>
+      </w:pPr>
+      <w:r>
+        <w:br/>
+      </w:r>
+      <w:r>
+        <w:t xml:space="preserve">   </w:t>
+      </w:r>
+      <w:r>
+        <w:t xml:space="preserve">Figure </w:t>
+      </w:r>
+      <w:r>
+        <w:fldChar w:fldCharType="begin"/>
+      </w:r>
+      <w:r>
+        <w:instrText xml:space="preserve"> SEQ Figure \* ARABIC </w:instrText>
+      </w:r>
+      <w:r>
+        <w:fldChar w:fldCharType="separate"/>
+      </w:r>
+      <w:r>
+        <w:rPr>
+          <w:noProof/>
+        </w:rPr>
+        <w:t>5</w:t>
+      </w:r>
+      <w:r>
+        <w:fldChar w:fldCharType="end"/>
+      </w:r>
+      <w:r>
+        <w:t xml:space="preserve">: </w:t>
+      </w:r>
+      <w:proofErr w:type="spellStart"/>
+      <w:r>
+        <w:t>Stopwatch.vhd</w:t>
+      </w:r>
+      <w:proofErr w:type="spellEnd"/>
+      <w:r>
+        <w:t xml:space="preserve"> Pt. 2</w:t>
+      </w:r>
+    </w:p>
+    <w:p>
+      <w:pPr>
+        <w:keepNext/>
         <w:spacing w:after="0" w:line="240" w:lineRule="auto"/>
         <w:jc w:val="center"/>
-        <w:rPr>
-          <w:rFonts w:ascii="Arial" w:eastAsia="Times New Roman" w:hAnsi="Arial" w:cs="Arial"/>
-          <w:color w:val="000000"/>
-          <w:kern w:val="0"/>
-          <w14:ligatures w14:val="none"/>
-        </w:rPr>
-      </w:pPr>
-      <w:proofErr w:type="spellStart"/>
-      <w:r>
-        <w:rPr>
-          <w:rFonts w:ascii="Arial" w:eastAsia="Times New Roman" w:hAnsi="Arial" w:cs="Arial"/>
-          <w:color w:val="000000"/>
-          <w:kern w:val="0"/>
-          <w14:ligatures w14:val="none"/>
-        </w:rPr>
-        <w:t>Stopwatch.vhd</w:t>
-      </w:r>
-      <w:proofErr w:type="spellEnd"/>
-      <w:r>
-        <w:rPr>
-          <w:rFonts w:ascii="Arial" w:eastAsia="Times New Roman" w:hAnsi="Arial" w:cs="Arial"/>
-          <w:color w:val="000000"/>
-          <w:kern w:val="0"/>
-          <w14:ligatures w14:val="none"/>
-        </w:rPr>
-        <w:t xml:space="preserve"> Pt. 2</w:t>
-      </w:r>
-    </w:p>
-    <w:p>
-      <w:pPr>
-        <w:spacing w:after="0" w:line="240" w:lineRule="auto"/>
-        <w:jc w:val="center"/>
-        <w:rPr>
-          <w:rFonts w:ascii="Arial" w:eastAsia="Times New Roman" w:hAnsi="Arial" w:cs="Arial"/>
-          <w:color w:val="000000"/>
-          <w:kern w:val="0"/>
-          <w14:ligatures w14:val="none"/>
-        </w:rPr>
       </w:pPr>
       <w:r>
         <w:rPr>
@@ -769,11 +1050,10 @@
           <w:color w:val="000000"/>
           <w:kern w:val="0"/>
         </w:rPr>
-        <w:lastRenderedPageBreak/>
         <w:drawing>
-          <wp:inline distT="0" distB="0" distL="0" distR="0" wp14:anchorId="618B2573" wp14:editId="6861C68C">
-            <wp:extent cx="5943600" cy="5936615"/>
-            <wp:effectExtent l="0" t="0" r="0" b="6985"/>
+          <wp:inline distT="0" distB="0" distL="0" distR="0" wp14:anchorId="618B2573" wp14:editId="557373DE">
+            <wp:extent cx="5153025" cy="5146969"/>
+            <wp:effectExtent l="0" t="0" r="0" b="0"/>
             <wp:docPr id="446248926" name="Picture 5" descr="A computer screen shot of a computer code&#10;&#10;Description automatically generated"/>
             <wp:cNvGraphicFramePr>
               <a:graphicFrameLocks xmlns:a="http://schemas.openxmlformats.org/drawingml/2006/main" noChangeAspect="1"/>
@@ -786,7 +1066,7 @@
                     <pic:cNvPicPr/>
                   </pic:nvPicPr>
                   <pic:blipFill>
-                    <a:blip r:embed="rId6">
+                    <a:blip r:embed="rId9">
                       <a:extLst>
                         <a:ext uri="{28A0092B-C50C-407E-A947-70E740481C1C}">
                           <a14:useLocalDpi xmlns:a14="http://schemas.microsoft.com/office/drawing/2010/main" val="0"/>
@@ -800,7 +1080,7 @@
                   <pic:spPr>
                     <a:xfrm>
                       <a:off x="0" y="0"/>
-                      <a:ext cx="5943600" cy="5936615"/>
+                      <a:ext cx="5158828" cy="5152765"/>
                     </a:xfrm>
                     <a:prstGeom prst="rect">
                       <a:avLst/>
@@ -815,6 +1095,55 @@
     </w:p>
     <w:p>
       <w:pPr>
+        <w:pStyle w:val="Caption"/>
+        <w:rPr>
+          <w:rFonts w:ascii="Arial" w:eastAsia="Times New Roman" w:hAnsi="Arial" w:cs="Arial"/>
+          <w:color w:val="000000"/>
+          <w:kern w:val="0"/>
+          <w14:ligatures w14:val="none"/>
+        </w:rPr>
+      </w:pPr>
+      <w:r>
+        <w:br/>
+      </w:r>
+      <w:r>
+        <w:t xml:space="preserve">                 </w:t>
+      </w:r>
+      <w:r>
+        <w:t xml:space="preserve">Figure </w:t>
+      </w:r>
+      <w:r>
+        <w:fldChar w:fldCharType="begin"/>
+      </w:r>
+      <w:r>
+        <w:instrText xml:space="preserve"> SEQ Figure \* ARABIC </w:instrText>
+      </w:r>
+      <w:r>
+        <w:fldChar w:fldCharType="separate"/>
+      </w:r>
+      <w:r>
+        <w:rPr>
+          <w:noProof/>
+        </w:rPr>
+        <w:t>6</w:t>
+      </w:r>
+      <w:r>
+        <w:fldChar w:fldCharType="end"/>
+      </w:r>
+      <w:r>
+        <w:t xml:space="preserve">: </w:t>
+      </w:r>
+      <w:proofErr w:type="spellStart"/>
+      <w:r>
+        <w:t>Stopwatch.vhd</w:t>
+      </w:r>
+      <w:proofErr w:type="spellEnd"/>
+      <w:r>
+        <w:t xml:space="preserve"> Pt. 2</w:t>
+      </w:r>
+    </w:p>
+    <w:p>
+      <w:pPr>
         <w:spacing w:after="0" w:line="240" w:lineRule="auto"/>
         <w:jc w:val="center"/>
         <w:rPr>
@@ -824,49 +1153,12 @@
           <w14:ligatures w14:val="none"/>
         </w:rPr>
       </w:pPr>
-      <w:proofErr w:type="spellStart"/>
-      <w:r>
-        <w:rPr>
-          <w:rFonts w:ascii="Arial" w:eastAsia="Times New Roman" w:hAnsi="Arial" w:cs="Arial"/>
-          <w:color w:val="000000"/>
-          <w:kern w:val="0"/>
-          <w14:ligatures w14:val="none"/>
-        </w:rPr>
-        <w:t>Stopwatch.vhd</w:t>
-      </w:r>
-      <w:proofErr w:type="spellEnd"/>
-      <w:r>
-        <w:rPr>
-          <w:rFonts w:ascii="Arial" w:eastAsia="Times New Roman" w:hAnsi="Arial" w:cs="Arial"/>
-          <w:color w:val="000000"/>
-          <w:kern w:val="0"/>
-          <w14:ligatures w14:val="none"/>
-        </w:rPr>
-        <w:t xml:space="preserve"> file Pt. 3</w:t>
-      </w:r>
-    </w:p>
-    <w:p>
-      <w:pPr>
+    </w:p>
+    <w:p>
+      <w:pPr>
+        <w:keepNext/>
         <w:spacing w:after="0" w:line="240" w:lineRule="auto"/>
         <w:jc w:val="center"/>
-        <w:rPr>
-          <w:rFonts w:ascii="Arial" w:eastAsia="Times New Roman" w:hAnsi="Arial" w:cs="Arial"/>
-          <w:color w:val="000000"/>
-          <w:kern w:val="0"/>
-          <w14:ligatures w14:val="none"/>
-        </w:rPr>
-      </w:pPr>
-    </w:p>
-    <w:p>
-      <w:pPr>
-        <w:spacing w:after="0" w:line="240" w:lineRule="auto"/>
-        <w:jc w:val="center"/>
-        <w:rPr>
-          <w:rFonts w:ascii="Arial" w:eastAsia="Times New Roman" w:hAnsi="Arial" w:cs="Arial"/>
-          <w:color w:val="000000"/>
-          <w:kern w:val="0"/>
-          <w14:ligatures w14:val="none"/>
-        </w:rPr>
       </w:pPr>
       <w:r>
         <w:rPr>
@@ -875,7 +1167,6 @@
           <w:color w:val="000000"/>
           <w:kern w:val="0"/>
         </w:rPr>
-        <w:lastRenderedPageBreak/>
         <w:drawing>
           <wp:inline distT="0" distB="0" distL="0" distR="0" wp14:anchorId="670E27FB" wp14:editId="7C3F0D17">
             <wp:extent cx="4944165" cy="2086266"/>
@@ -892,7 +1183,7 @@
                     <pic:cNvPicPr/>
                   </pic:nvPicPr>
                   <pic:blipFill>
-                    <a:blip r:embed="rId7">
+                    <a:blip r:embed="rId10">
                       <a:extLst>
                         <a:ext uri="{28A0092B-C50C-407E-A947-70E740481C1C}">
                           <a14:useLocalDpi xmlns:a14="http://schemas.microsoft.com/office/drawing/2010/main" val="0"/>
@@ -921,6 +1212,55 @@
     </w:p>
     <w:p>
       <w:pPr>
+        <w:pStyle w:val="Caption"/>
+        <w:rPr>
+          <w:rFonts w:ascii="Arial" w:eastAsia="Times New Roman" w:hAnsi="Arial" w:cs="Arial"/>
+          <w:color w:val="000000"/>
+          <w:kern w:val="0"/>
+          <w14:ligatures w14:val="none"/>
+        </w:rPr>
+      </w:pPr>
+      <w:r>
+        <w:br/>
+      </w:r>
+      <w:r>
+        <w:t xml:space="preserve">                     </w:t>
+      </w:r>
+      <w:r>
+        <w:t xml:space="preserve">Figure </w:t>
+      </w:r>
+      <w:r>
+        <w:fldChar w:fldCharType="begin"/>
+      </w:r>
+      <w:r>
+        <w:instrText xml:space="preserve"> SEQ Figure \* ARABIC </w:instrText>
+      </w:r>
+      <w:r>
+        <w:fldChar w:fldCharType="separate"/>
+      </w:r>
+      <w:r>
+        <w:rPr>
+          <w:noProof/>
+        </w:rPr>
+        <w:t>7</w:t>
+      </w:r>
+      <w:r>
+        <w:fldChar w:fldCharType="end"/>
+      </w:r>
+      <w:r>
+        <w:t xml:space="preserve">: </w:t>
+      </w:r>
+      <w:proofErr w:type="spellStart"/>
+      <w:r>
+        <w:t>Stopwatch.vhd</w:t>
+      </w:r>
+      <w:proofErr w:type="spellEnd"/>
+      <w:r>
+        <w:t xml:space="preserve"> file Pt. 4</w:t>
+      </w:r>
+    </w:p>
+    <w:p>
+      <w:pPr>
         <w:spacing w:after="0" w:line="240" w:lineRule="auto"/>
         <w:jc w:val="center"/>
         <w:rPr>
@@ -930,49 +1270,12 @@
           <w14:ligatures w14:val="none"/>
         </w:rPr>
       </w:pPr>
-      <w:proofErr w:type="spellStart"/>
-      <w:r>
-        <w:rPr>
-          <w:rFonts w:ascii="Arial" w:eastAsia="Times New Roman" w:hAnsi="Arial" w:cs="Arial"/>
-          <w:color w:val="000000"/>
-          <w:kern w:val="0"/>
-          <w14:ligatures w14:val="none"/>
-        </w:rPr>
-        <w:t>Stopwatch.vhd</w:t>
-      </w:r>
-      <w:proofErr w:type="spellEnd"/>
-      <w:r>
-        <w:rPr>
-          <w:rFonts w:ascii="Arial" w:eastAsia="Times New Roman" w:hAnsi="Arial" w:cs="Arial"/>
-          <w:color w:val="000000"/>
-          <w:kern w:val="0"/>
-          <w14:ligatures w14:val="none"/>
-        </w:rPr>
-        <w:t xml:space="preserve"> file Pt. 4</w:t>
-      </w:r>
-    </w:p>
-    <w:p>
-      <w:pPr>
+    </w:p>
+    <w:p>
+      <w:pPr>
+        <w:keepNext/>
         <w:spacing w:after="0" w:line="240" w:lineRule="auto"/>
         <w:jc w:val="center"/>
-        <w:rPr>
-          <w:rFonts w:ascii="Arial" w:eastAsia="Times New Roman" w:hAnsi="Arial" w:cs="Arial"/>
-          <w:color w:val="000000"/>
-          <w:kern w:val="0"/>
-          <w14:ligatures w14:val="none"/>
-        </w:rPr>
-      </w:pPr>
-    </w:p>
-    <w:p>
-      <w:pPr>
-        <w:spacing w:after="0" w:line="240" w:lineRule="auto"/>
-        <w:jc w:val="center"/>
-        <w:rPr>
-          <w:rFonts w:ascii="Arial" w:eastAsia="Times New Roman" w:hAnsi="Arial" w:cs="Arial"/>
-          <w:color w:val="000000"/>
-          <w:kern w:val="0"/>
-          <w14:ligatures w14:val="none"/>
-        </w:rPr>
       </w:pPr>
       <w:r>
         <w:rPr>
@@ -982,9 +1285,9 @@
           <w:kern w:val="0"/>
         </w:rPr>
         <w:drawing>
-          <wp:inline distT="0" distB="0" distL="0" distR="0" wp14:anchorId="582C8944" wp14:editId="0613966C">
-            <wp:extent cx="5943600" cy="5425440"/>
-            <wp:effectExtent l="0" t="0" r="0" b="3810"/>
+          <wp:inline distT="0" distB="0" distL="0" distR="0" wp14:anchorId="582C8944" wp14:editId="006FB2EE">
+            <wp:extent cx="5000625" cy="4564672"/>
+            <wp:effectExtent l="0" t="0" r="0" b="7620"/>
             <wp:docPr id="1785693854" name="Picture 7" descr="A screenshot of a computer program&#10;&#10;Description automatically generated"/>
             <wp:cNvGraphicFramePr>
               <a:graphicFrameLocks xmlns:a="http://schemas.openxmlformats.org/drawingml/2006/main" noChangeAspect="1"/>
@@ -997,7 +1300,7 @@
                     <pic:cNvPicPr/>
                   </pic:nvPicPr>
                   <pic:blipFill>
-                    <a:blip r:embed="rId8">
+                    <a:blip r:embed="rId11">
                       <a:extLst>
                         <a:ext uri="{28A0092B-C50C-407E-A947-70E740481C1C}">
                           <a14:useLocalDpi xmlns:a14="http://schemas.microsoft.com/office/drawing/2010/main" val="0"/>
@@ -1011,7 +1314,7 @@
                   <pic:spPr>
                     <a:xfrm>
                       <a:off x="0" y="0"/>
-                      <a:ext cx="5943600" cy="5425440"/>
+                      <a:ext cx="5008665" cy="4572011"/>
                     </a:xfrm>
                     <a:prstGeom prst="rect">
                       <a:avLst/>
@@ -1026,58 +1329,65 @@
     </w:p>
     <w:p>
       <w:pPr>
+        <w:pStyle w:val="Caption"/>
+        <w:ind w:left="720"/>
+        <w:rPr>
+          <w:rFonts w:ascii="Arial" w:eastAsia="Times New Roman" w:hAnsi="Arial" w:cs="Arial"/>
+          <w:color w:val="000000"/>
+          <w:kern w:val="0"/>
+          <w14:ligatures w14:val="none"/>
+        </w:rPr>
+      </w:pPr>
+      <w:r>
+        <w:br/>
+        <w:t xml:space="preserve">Figure </w:t>
+      </w:r>
+      <w:r>
+        <w:fldChar w:fldCharType="begin"/>
+      </w:r>
+      <w:r>
+        <w:instrText xml:space="preserve"> SEQ Figure \* ARABIC </w:instrText>
+      </w:r>
+      <w:r>
+        <w:fldChar w:fldCharType="separate"/>
+      </w:r>
+      <w:r>
+        <w:rPr>
+          <w:noProof/>
+        </w:rPr>
+        <w:t>8</w:t>
+      </w:r>
+      <w:r>
+        <w:fldChar w:fldCharType="end"/>
+      </w:r>
+      <w:r>
+        <w:t xml:space="preserve">: </w:t>
+      </w:r>
+      <w:proofErr w:type="spellStart"/>
+      <w:r>
+        <w:t>Stopwatch_TB.vhd</w:t>
+      </w:r>
+      <w:proofErr w:type="spellEnd"/>
+      <w:r>
+        <w:t xml:space="preserve"> file Pt. 1</w:t>
+      </w:r>
+    </w:p>
+    <w:p>
+      <w:pPr>
+        <w:spacing w:after="0" w:line="240" w:lineRule="auto"/>
+        <w:rPr>
+          <w:rFonts w:ascii="Arial" w:eastAsia="Times New Roman" w:hAnsi="Arial" w:cs="Arial"/>
+          <w:color w:val="000000"/>
+          <w:kern w:val="0"/>
+          <w14:ligatures w14:val="none"/>
+        </w:rPr>
+      </w:pPr>
+    </w:p>
+    <w:p>
+      <w:pPr>
+        <w:keepNext/>
         <w:spacing w:after="0" w:line="240" w:lineRule="auto"/>
         <w:jc w:val="center"/>
-        <w:rPr>
-          <w:rFonts w:ascii="Arial" w:eastAsia="Times New Roman" w:hAnsi="Arial" w:cs="Arial"/>
-          <w:color w:val="000000"/>
-          <w:kern w:val="0"/>
-          <w14:ligatures w14:val="none"/>
-        </w:rPr>
-      </w:pPr>
-      <w:proofErr w:type="spellStart"/>
-      <w:r>
-        <w:rPr>
-          <w:rFonts w:ascii="Arial" w:eastAsia="Times New Roman" w:hAnsi="Arial" w:cs="Arial"/>
-          <w:color w:val="000000"/>
-          <w:kern w:val="0"/>
-          <w14:ligatures w14:val="none"/>
-        </w:rPr>
-        <w:t>Stopwatch_TB.vhd</w:t>
-      </w:r>
-      <w:proofErr w:type="spellEnd"/>
-      <w:r>
-        <w:rPr>
-          <w:rFonts w:ascii="Arial" w:eastAsia="Times New Roman" w:hAnsi="Arial" w:cs="Arial"/>
-          <w:color w:val="000000"/>
-          <w:kern w:val="0"/>
-          <w14:ligatures w14:val="none"/>
-        </w:rPr>
-        <w:t xml:space="preserve"> file Pt. 1</w:t>
-      </w:r>
-    </w:p>
-    <w:p>
-      <w:pPr>
-        <w:spacing w:after="0" w:line="240" w:lineRule="auto"/>
-        <w:jc w:val="center"/>
-        <w:rPr>
-          <w:rFonts w:ascii="Arial" w:eastAsia="Times New Roman" w:hAnsi="Arial" w:cs="Arial"/>
-          <w:color w:val="000000"/>
-          <w:kern w:val="0"/>
-          <w14:ligatures w14:val="none"/>
-        </w:rPr>
-      </w:pPr>
-    </w:p>
-    <w:p>
-      <w:pPr>
-        <w:spacing w:after="0" w:line="240" w:lineRule="auto"/>
-        <w:jc w:val="center"/>
-        <w:rPr>
-          <w:rFonts w:ascii="Arial" w:eastAsia="Times New Roman" w:hAnsi="Arial" w:cs="Arial"/>
-          <w:color w:val="000000"/>
-          <w:kern w:val="0"/>
-          <w14:ligatures w14:val="none"/>
-        </w:rPr>
       </w:pPr>
       <w:r>
         <w:rPr>
@@ -1088,8 +1398,8 @@
         </w:rPr>
         <w:lastRenderedPageBreak/>
         <w:drawing>
-          <wp:inline distT="0" distB="0" distL="0" distR="0" wp14:anchorId="77D8CE5E" wp14:editId="102D2F9A">
-            <wp:extent cx="5943600" cy="5928360"/>
+          <wp:inline distT="0" distB="0" distL="0" distR="0" wp14:anchorId="77D8CE5E" wp14:editId="057A0662">
+            <wp:extent cx="4956183" cy="4943475"/>
             <wp:effectExtent l="0" t="0" r="0" b="0"/>
             <wp:docPr id="1162130191" name="Picture 8" descr="A screenshot of a computer program&#10;&#10;Description automatically generated"/>
             <wp:cNvGraphicFramePr>
@@ -1103,7 +1413,7 @@
                     <pic:cNvPicPr/>
                   </pic:nvPicPr>
                   <pic:blipFill>
-                    <a:blip r:embed="rId9">
+                    <a:blip r:embed="rId12">
                       <a:extLst>
                         <a:ext uri="{28A0092B-C50C-407E-A947-70E740481C1C}">
                           <a14:useLocalDpi xmlns:a14="http://schemas.microsoft.com/office/drawing/2010/main" val="0"/>
@@ -1117,7 +1427,7 @@
                   <pic:spPr>
                     <a:xfrm>
                       <a:off x="0" y="0"/>
-                      <a:ext cx="5943600" cy="5928360"/>
+                      <a:ext cx="4971013" cy="4958267"/>
                     </a:xfrm>
                     <a:prstGeom prst="rect">
                       <a:avLst/>
@@ -1132,33 +1442,46 @@
     </w:p>
     <w:p>
       <w:pPr>
-        <w:spacing w:after="0" w:line="240" w:lineRule="auto"/>
-        <w:jc w:val="center"/>
-        <w:rPr>
-          <w:rFonts w:ascii="Arial" w:eastAsia="Times New Roman" w:hAnsi="Arial" w:cs="Arial"/>
-          <w:color w:val="000000"/>
-          <w:kern w:val="0"/>
-          <w14:ligatures w14:val="none"/>
-        </w:rPr>
-      </w:pPr>
+        <w:pStyle w:val="Caption"/>
+        <w:ind w:left="720"/>
+        <w:rPr>
+          <w:rFonts w:ascii="Arial" w:eastAsia="Times New Roman" w:hAnsi="Arial" w:cs="Arial"/>
+          <w:color w:val="000000"/>
+          <w:kern w:val="0"/>
+          <w14:ligatures w14:val="none"/>
+        </w:rPr>
+      </w:pPr>
+      <w:r>
+        <w:br/>
+        <w:t xml:space="preserve">Figure </w:t>
+      </w:r>
+      <w:r>
+        <w:fldChar w:fldCharType="begin"/>
+      </w:r>
+      <w:r>
+        <w:instrText xml:space="preserve"> SEQ Figure \* ARABIC </w:instrText>
+      </w:r>
+      <w:r>
+        <w:fldChar w:fldCharType="separate"/>
+      </w:r>
+      <w:r>
+        <w:rPr>
+          <w:noProof/>
+        </w:rPr>
+        <w:t>9</w:t>
+      </w:r>
+      <w:r>
+        <w:fldChar w:fldCharType="end"/>
+      </w:r>
+      <w:r>
+        <w:t xml:space="preserve">: </w:t>
+      </w:r>
       <w:proofErr w:type="spellStart"/>
       <w:r>
-        <w:rPr>
-          <w:rFonts w:ascii="Arial" w:eastAsia="Times New Roman" w:hAnsi="Arial" w:cs="Arial"/>
-          <w:color w:val="000000"/>
-          <w:kern w:val="0"/>
-          <w14:ligatures w14:val="none"/>
-        </w:rPr>
         <w:t>Stopwatch_TB.vhd</w:t>
       </w:r>
       <w:proofErr w:type="spellEnd"/>
       <w:r>
-        <w:rPr>
-          <w:rFonts w:ascii="Arial" w:eastAsia="Times New Roman" w:hAnsi="Arial" w:cs="Arial"/>
-          <w:color w:val="000000"/>
-          <w:kern w:val="0"/>
-          <w14:ligatures w14:val="none"/>
-        </w:rPr>
         <w:t xml:space="preserve"> file Pt. 2</w:t>
       </w:r>
     </w:p>
@@ -2180,6 +2503,25 @@
       <w:spacing w:val="5"/>
     </w:rPr>
   </w:style>
+  <w:style w:type="paragraph" w:styleId="Caption">
+    <w:name w:val="caption"/>
+    <w:basedOn w:val="Normal"/>
+    <w:next w:val="Normal"/>
+    <w:uiPriority w:val="35"/>
+    <w:unhideWhenUsed/>
+    <w:qFormat/>
+    <w:rsid w:val="00DB12F5"/>
+    <w:pPr>
+      <w:spacing w:after="200" w:line="240" w:lineRule="auto"/>
+    </w:pPr>
+    <w:rPr>
+      <w:i/>
+      <w:iCs/>
+      <w:color w:val="0E2841" w:themeColor="text2"/>
+      <w:sz w:val="18"/>
+      <w:szCs w:val="18"/>
+    </w:rPr>
+  </w:style>
 </w:styles>
 </file>
 

</xml_diff>